<commit_message>
made the weapons class work again and added the scroll wheel to switch weapon
</commit_message>
<xml_diff>
--- a/GDD.docx
+++ b/GDD.docx
@@ -494,10 +494,7 @@
             <w:fldChar w:fldCharType="begin"/>
           </w:r>
           <w:r>
-            <w:instrText xml:space="preserve"> PAGEREF _heading=h.3</w:instrText>
-          </w:r>
-          <w:r>
-            <w:instrText xml:space="preserve">dy6vkm \h </w:instrText>
+            <w:instrText xml:space="preserve"> PAGEREF _heading=h.3dy6vkm \h </w:instrText>
           </w:r>
           <w:r>
             <w:fldChar w:fldCharType="separate"/>
@@ -781,10 +778,7 @@
             <w:fldChar w:fldCharType="begin"/>
           </w:r>
           <w:r>
-            <w:instrText xml:space="preserve"> PA</w:instrText>
-          </w:r>
-          <w:r>
-            <w:instrText xml:space="preserve">GEREF _heading=h.3rdcrjn \h </w:instrText>
+            <w:instrText xml:space="preserve"> PAGEREF _heading=h.3rdcrjn \h </w:instrText>
           </w:r>
           <w:r>
             <w:fldChar w:fldCharType="separate"/>
@@ -1101,14 +1095,7 @@
               <w:i/>
               <w:color w:val="000000"/>
             </w:rPr>
-            <w:t>What themes are</w:t>
-          </w:r>
-          <w:r>
-            <w:rPr>
-              <w:i/>
-              <w:color w:val="000000"/>
-            </w:rPr>
-            <w:t xml:space="preserve"> present in the game?</w:t>
+            <w:t>What themes are present in the game?</w:t>
           </w:r>
           <w:r>
             <w:rPr>
@@ -1328,14 +1315,7 @@
               <w:i/>
               <w:color w:val="000000"/>
             </w:rPr>
-            <w:t>What is t</w:t>
-          </w:r>
-          <w:r>
-            <w:rPr>
-              <w:i/>
-              <w:color w:val="000000"/>
-            </w:rPr>
-            <w:t>he main focus?</w:t>
+            <w:t>What is the main focus?</w:t>
           </w:r>
           <w:r>
             <w:rPr>
@@ -1739,10 +1719,7 @@
             <w:fldChar w:fldCharType="begin"/>
           </w:r>
           <w:r>
-            <w:instrText xml:space="preserve"> PAGEREF _headin</w:instrText>
-          </w:r>
-          <w:r>
-            <w:instrText xml:space="preserve">g=h.49x2ik5 \h </w:instrText>
+            <w:instrText xml:space="preserve"> PAGEREF _heading=h.49x2ik5 \h </w:instrText>
           </w:r>
           <w:r>
             <w:fldChar w:fldCharType="separate"/>
@@ -1962,10 +1939,7 @@
             <w:fldChar w:fldCharType="begin"/>
           </w:r>
           <w:r>
-            <w:instrText xml:space="preserve"> PAGEREF _heading=h</w:instrText>
-          </w:r>
-          <w:r>
-            <w:instrText xml:space="preserve">.23ckvvd \h </w:instrText>
+            <w:instrText xml:space="preserve"> PAGEREF _heading=h.23ckvvd \h </w:instrText>
           </w:r>
           <w:r>
             <w:fldChar w:fldCharType="separate"/>
@@ -2188,10 +2162,7 @@
             <w:fldChar w:fldCharType="begin"/>
           </w:r>
           <w:r>
-            <w:instrText xml:space="preserve"> PAGEREF _</w:instrText>
-          </w:r>
-          <w:r>
-            <w:instrText xml:space="preserve">heading=h.2grqrue \h </w:instrText>
+            <w:instrText xml:space="preserve"> PAGEREF _heading=h.2grqrue \h </w:instrText>
           </w:r>
           <w:r>
             <w:fldChar w:fldCharType="separate"/>
@@ -2435,10 +2406,7 @@
             <w:fldChar w:fldCharType="begin"/>
           </w:r>
           <w:r>
-            <w:instrText xml:space="preserve"> PAGEREF _heading=h.1</w:instrText>
-          </w:r>
-          <w:r>
-            <w:instrText xml:space="preserve">664s55 \h </w:instrText>
+            <w:instrText xml:space="preserve"> PAGEREF _heading=h.1664s55 \h </w:instrText>
           </w:r>
           <w:r>
             <w:fldChar w:fldCharType="separate"/>
@@ -2607,10 +2575,7 @@
             <w:fldChar w:fldCharType="begin"/>
           </w:r>
           <w:r>
-            <w:instrText xml:space="preserve"> PAGER</w:instrText>
-          </w:r>
-          <w:r>
-            <w:instrText xml:space="preserve">EF _heading=h.kgcv8k \h </w:instrText>
+            <w:instrText xml:space="preserve"> PAGEREF _heading=h.kgcv8k \h </w:instrText>
           </w:r>
           <w:r>
             <w:fldChar w:fldCharType="separate"/>
@@ -2784,10 +2749,7 @@
             <w:fldChar w:fldCharType="begin"/>
           </w:r>
           <w:r>
-            <w:instrText xml:space="preserve"> PAGEREF _headi</w:instrText>
-          </w:r>
-          <w:r>
-            <w:instrText xml:space="preserve">ng=h.43ky6rz \h </w:instrText>
+            <w:instrText xml:space="preserve"> PAGEREF _heading=h.43ky6rz \h </w:instrText>
           </w:r>
           <w:r>
             <w:fldChar w:fldCharType="separate"/>
@@ -2831,7 +2793,25 @@
               <w:smallCaps/>
               <w:color w:val="000000"/>
             </w:rPr>
-            <w:t>“Images (flowcharts, mind-maps, diagrams etc)”</w:t>
+            <w:t xml:space="preserve">“Images (flowcharts, mind-maps, diagrams </w:t>
+          </w:r>
+          <w:proofErr w:type="spellStart"/>
+          <w:r>
+            <w:rPr>
+              <w:b/>
+              <w:smallCaps/>
+              <w:color w:val="000000"/>
+            </w:rPr>
+            <w:t>etc</w:t>
+          </w:r>
+          <w:proofErr w:type="spellEnd"/>
+          <w:r>
+            <w:rPr>
+              <w:b/>
+              <w:smallCaps/>
+              <w:color w:val="000000"/>
+            </w:rPr>
+            <w:t>)”</w:t>
           </w:r>
           <w:r>
             <w:rPr>
@@ -3135,10 +3115,7 @@
             <w:fldChar w:fldCharType="begin"/>
           </w:r>
           <w:r>
-            <w:instrText xml:space="preserve"> PAGE</w:instrText>
-          </w:r>
-          <w:r>
-            <w:instrText xml:space="preserve">REF _heading=h.2w5ecyt \h </w:instrText>
+            <w:instrText xml:space="preserve"> PAGEREF _heading=h.2w5ecyt \h </w:instrText>
           </w:r>
           <w:r>
             <w:fldChar w:fldCharType="separate"/>
@@ -3329,7 +3306,256 @@
       </w:pPr>
     </w:p>
     <w:p>
-      <w:hyperlink r:id="rId9" w:history="1">
+      <w:pPr>
+        <w:rPr>
+          <w:lang w:val="en-GB"/>
+        </w:rPr>
+      </w:pPr>
+      <w:r>
+        <w:rPr>
+          <w:lang w:val="en-GB"/>
+        </w:rPr>
+        <w:drawing>
+          <wp:inline distT="0" distB="0" distL="0" distR="0" wp14:anchorId="6DD7BE36" wp14:editId="0CACF78A">
+            <wp:extent cx="6014085" cy="2343150"/>
+            <wp:effectExtent l="0" t="0" r="5715" b="0"/>
+            <wp:docPr id="1" name="Picture 1" descr="Graphical user interface, application&#10;&#10;Description automatically generated"/>
+            <wp:cNvGraphicFramePr>
+              <a:graphicFrameLocks xmlns:a="http://schemas.openxmlformats.org/drawingml/2006/main" noChangeAspect="1"/>
+            </wp:cNvGraphicFramePr>
+            <a:graphic xmlns:a="http://schemas.openxmlformats.org/drawingml/2006/main">
+              <a:graphicData uri="http://schemas.openxmlformats.org/drawingml/2006/picture">
+                <pic:pic xmlns:pic="http://schemas.openxmlformats.org/drawingml/2006/picture">
+                  <pic:nvPicPr>
+                    <pic:cNvPr id="1" name="Picture 1" descr="Graphical user interface, application&#10;&#10;Description automatically generated"/>
+                    <pic:cNvPicPr/>
+                  </pic:nvPicPr>
+                  <pic:blipFill>
+                    <a:blip r:embed="rId9"/>
+                    <a:stretch>
+                      <a:fillRect/>
+                    </a:stretch>
+                  </pic:blipFill>
+                  <pic:spPr>
+                    <a:xfrm>
+                      <a:off x="0" y="0"/>
+                      <a:ext cx="6014085" cy="2343150"/>
+                    </a:xfrm>
+                    <a:prstGeom prst="rect">
+                      <a:avLst/>
+                    </a:prstGeom>
+                  </pic:spPr>
+                </pic:pic>
+              </a:graphicData>
+            </a:graphic>
+          </wp:inline>
+        </w:drawing>
+      </w:r>
+    </w:p>
+    <w:p>
+      <w:pPr>
+        <w:rPr>
+          <w:lang w:val="en-GB"/>
+        </w:rPr>
+      </w:pPr>
+      <w:r>
+        <w:rPr>
+          <w:lang w:val="en-GB"/>
+        </w:rPr>
+        <w:drawing>
+          <wp:inline distT="0" distB="0" distL="0" distR="0" wp14:anchorId="3E074A2F" wp14:editId="04132781">
+            <wp:extent cx="6410104" cy="4181475"/>
+            <wp:effectExtent l="0" t="0" r="0" b="0"/>
+            <wp:docPr id="2" name="Picture 2" descr="Graphical user interface, application&#10;&#10;Description automatically generated"/>
+            <wp:cNvGraphicFramePr>
+              <a:graphicFrameLocks xmlns:a="http://schemas.openxmlformats.org/drawingml/2006/main" noChangeAspect="1"/>
+            </wp:cNvGraphicFramePr>
+            <a:graphic xmlns:a="http://schemas.openxmlformats.org/drawingml/2006/main">
+              <a:graphicData uri="http://schemas.openxmlformats.org/drawingml/2006/picture">
+                <pic:pic xmlns:pic="http://schemas.openxmlformats.org/drawingml/2006/picture">
+                  <pic:nvPicPr>
+                    <pic:cNvPr id="1" name="Picture 1" descr="Graphical user interface, application&#10;&#10;Description automatically generated"/>
+                    <pic:cNvPicPr/>
+                  </pic:nvPicPr>
+                  <pic:blipFill rotWithShape="1">
+                    <a:blip r:embed="rId9"/>
+                    <a:srcRect r="40274"/>
+                    <a:stretch/>
+                  </pic:blipFill>
+                  <pic:spPr bwMode="auto">
+                    <a:xfrm>
+                      <a:off x="0" y="0"/>
+                      <a:ext cx="6421194" cy="4188709"/>
+                    </a:xfrm>
+                    <a:prstGeom prst="rect">
+                      <a:avLst/>
+                    </a:prstGeom>
+                    <a:ln>
+                      <a:noFill/>
+                    </a:ln>
+                    <a:extLst>
+                      <a:ext uri="{53640926-AAD7-44D8-BBD7-CCE9431645EC}">
+                        <a14:shadowObscured xmlns:a14="http://schemas.microsoft.com/office/drawing/2010/main"/>
+                      </a:ext>
+                    </a:extLst>
+                  </pic:spPr>
+                </pic:pic>
+              </a:graphicData>
+            </a:graphic>
+          </wp:inline>
+        </w:drawing>
+      </w:r>
+    </w:p>
+    <w:p>
+      <w:pPr>
+        <w:rPr>
+          <w:lang w:val="en-GB"/>
+        </w:rPr>
+      </w:pPr>
+    </w:p>
+    <w:p>
+      <w:pPr>
+        <w:rPr>
+          <w:lang w:val="en-GB"/>
+        </w:rPr>
+      </w:pPr>
+      <w:r>
+        <w:rPr>
+          <w:lang w:val="en-GB"/>
+        </w:rPr>
+        <w:lastRenderedPageBreak/>
+        <w:drawing>
+          <wp:inline distT="0" distB="0" distL="0" distR="0" wp14:anchorId="502A3441" wp14:editId="5C9A154C">
+            <wp:extent cx="4695825" cy="3814076"/>
+            <wp:effectExtent l="0" t="0" r="0" b="0"/>
+            <wp:docPr id="3" name="Picture 3" descr="Graphical user interface, application&#10;&#10;Description automatically generated"/>
+            <wp:cNvGraphicFramePr>
+              <a:graphicFrameLocks xmlns:a="http://schemas.openxmlformats.org/drawingml/2006/main" noChangeAspect="1"/>
+            </wp:cNvGraphicFramePr>
+            <a:graphic xmlns:a="http://schemas.openxmlformats.org/drawingml/2006/main">
+              <a:graphicData uri="http://schemas.openxmlformats.org/drawingml/2006/picture">
+                <pic:pic xmlns:pic="http://schemas.openxmlformats.org/drawingml/2006/picture">
+                  <pic:nvPicPr>
+                    <pic:cNvPr id="3" name="Picture 3" descr="Graphical user interface, application&#10;&#10;Description automatically generated"/>
+                    <pic:cNvPicPr/>
+                  </pic:nvPicPr>
+                  <pic:blipFill rotWithShape="1">
+                    <a:blip r:embed="rId10"/>
+                    <a:srcRect l="60243" b="13246"/>
+                    <a:stretch/>
+                  </pic:blipFill>
+                  <pic:spPr bwMode="auto">
+                    <a:xfrm>
+                      <a:off x="0" y="0"/>
+                      <a:ext cx="4706409" cy="3822673"/>
+                    </a:xfrm>
+                    <a:prstGeom prst="rect">
+                      <a:avLst/>
+                    </a:prstGeom>
+                    <a:ln>
+                      <a:noFill/>
+                    </a:ln>
+                    <a:extLst>
+                      <a:ext uri="{53640926-AAD7-44D8-BBD7-CCE9431645EC}">
+                        <a14:shadowObscured xmlns:a14="http://schemas.microsoft.com/office/drawing/2010/main"/>
+                      </a:ext>
+                    </a:extLst>
+                  </pic:spPr>
+                </pic:pic>
+              </a:graphicData>
+            </a:graphic>
+          </wp:inline>
+        </w:drawing>
+      </w:r>
+    </w:p>
+    <w:p>
+      <w:pPr>
+        <w:rPr>
+          <w:lang w:val="en-GB"/>
+        </w:rPr>
+      </w:pPr>
+      <w:r>
+        <w:rPr>
+          <w:lang w:val="en-GB"/>
+        </w:rPr>
+        <w:drawing>
+          <wp:inline distT="0" distB="0" distL="0" distR="0" wp14:anchorId="1B85A8FA" wp14:editId="211E4565">
+            <wp:extent cx="6531681" cy="3067050"/>
+            <wp:effectExtent l="0" t="0" r="2540" b="0"/>
+            <wp:docPr id="4" name="Picture 4" descr="Graphical user interface, application&#10;&#10;Description automatically generated"/>
+            <wp:cNvGraphicFramePr>
+              <a:graphicFrameLocks xmlns:a="http://schemas.openxmlformats.org/drawingml/2006/main" noChangeAspect="1"/>
+            </wp:cNvGraphicFramePr>
+            <a:graphic xmlns:a="http://schemas.openxmlformats.org/drawingml/2006/main">
+              <a:graphicData uri="http://schemas.openxmlformats.org/drawingml/2006/picture">
+                <pic:pic xmlns:pic="http://schemas.openxmlformats.org/drawingml/2006/picture">
+                  <pic:nvPicPr>
+                    <pic:cNvPr id="4" name="Picture 4" descr="Graphical user interface, application&#10;&#10;Description automatically generated"/>
+                    <pic:cNvPicPr/>
+                  </pic:nvPicPr>
+                  <pic:blipFill rotWithShape="1">
+                    <a:blip r:embed="rId10"/>
+                    <a:srcRect t="933" r="40104" b="23507"/>
+                    <a:stretch/>
+                  </pic:blipFill>
+                  <pic:spPr bwMode="auto">
+                    <a:xfrm>
+                      <a:off x="0" y="0"/>
+                      <a:ext cx="6541369" cy="3071599"/>
+                    </a:xfrm>
+                    <a:prstGeom prst="rect">
+                      <a:avLst/>
+                    </a:prstGeom>
+                    <a:ln>
+                      <a:noFill/>
+                    </a:ln>
+                    <a:extLst>
+                      <a:ext uri="{53640926-AAD7-44D8-BBD7-CCE9431645EC}">
+                        <a14:shadowObscured xmlns:a14="http://schemas.microsoft.com/office/drawing/2010/main"/>
+                      </a:ext>
+                    </a:extLst>
+                  </pic:spPr>
+                </pic:pic>
+              </a:graphicData>
+            </a:graphic>
+          </wp:inline>
+        </w:drawing>
+      </w:r>
+    </w:p>
+    <w:p>
+      <w:pPr>
+        <w:rPr>
+          <w:lang w:val="en-GB"/>
+        </w:rPr>
+      </w:pPr>
+      <w:r>
+        <w:rPr>
+          <w:lang w:val="en-GB"/>
+        </w:rPr>
+        <w:t xml:space="preserve">Updated board for the game as bugs </w:t>
+      </w:r>
+      <w:r>
+        <w:rPr>
+          <w:lang w:val="en-GB"/>
+        </w:rPr>
+        <w:t>kept appearing</w:t>
+      </w:r>
+      <w:r>
+        <w:rPr>
+          <w:lang w:val="en-GB"/>
+        </w:rPr>
+        <w:t>.</w:t>
+      </w:r>
+    </w:p>
+    <w:p>
+      <w:pPr>
+        <w:rPr>
+          <w:lang w:val="en-GB"/>
+        </w:rPr>
+      </w:pPr>
+    </w:p>
+    <w:p>
+      <w:hyperlink r:id="rId11" w:history="1">
         <w:r>
           <w:rPr>
             <w:rStyle w:val="Hyperlink"/>
@@ -3364,6 +3590,7 @@
           <w:sz w:val="48"/>
           <w:szCs w:val="48"/>
         </w:rPr>
+        <w:lastRenderedPageBreak/>
         <w:t xml:space="preserve">Project Management </w:t>
       </w:r>
     </w:p>
@@ -3649,7 +3876,25 @@
           <w:szCs w:val="22"/>
           <w:lang w:val="en-GB"/>
         </w:rPr>
-        <w:t xml:space="preserve"> under probably as a obstacle or something. Use of score. Hopefully sometime in the future. </w:t>
+        <w:t xml:space="preserve"> under probably as </w:t>
+      </w:r>
+      <w:proofErr w:type="spellStart"/>
+      <w:r>
+        <w:rPr>
+          <w:sz w:val="22"/>
+          <w:szCs w:val="22"/>
+          <w:lang w:val="en-GB"/>
+        </w:rPr>
+        <w:t>a</w:t>
+      </w:r>
+      <w:proofErr w:type="spellEnd"/>
+      <w:r>
+        <w:rPr>
+          <w:sz w:val="22"/>
+          <w:szCs w:val="22"/>
+          <w:lang w:val="en-GB"/>
+        </w:rPr>
+        <w:t xml:space="preserve"> obstacle or something. Use of score. Hopefully sometime in the future. </w:t>
       </w:r>
       <w:r>
         <w:rPr>
@@ -3758,7 +4003,23 @@
           <w:szCs w:val="22"/>
           <w:lang w:val="en-GB"/>
         </w:rPr>
-        <w:t xml:space="preserve">I might tweak the document a little bit and tempted to throw away the escape third place or have a. Way to like implement it easier like a trigger in a certain spot on the map. Overall, the main premise of the zombie FPS will stay the time constraints is very harsh and making it more difficult by the </w:t>
+        <w:t xml:space="preserve">I might tweak the document a little bit and tempted to throw away the escape third place or have a. Way to like </w:t>
+      </w:r>
+      <w:r>
+        <w:rPr>
+          <w:sz w:val="22"/>
+          <w:szCs w:val="22"/>
+          <w:lang w:val="en-GB"/>
+        </w:rPr>
+        <w:t>to implement</w:t>
+      </w:r>
+      <w:r>
+        <w:rPr>
+          <w:sz w:val="22"/>
+          <w:szCs w:val="22"/>
+          <w:lang w:val="en-GB"/>
+        </w:rPr>
+        <w:t xml:space="preserve"> it easier like a trigger in a certain spot on the map. Overall, the main premise of the zombie FPS will stay the time constraints is very harsh and making it more difficult by the </w:t>
       </w:r>
       <w:r>
         <w:rPr>
@@ -3801,7 +4062,6 @@
           <w:sz w:val="48"/>
           <w:szCs w:val="48"/>
         </w:rPr>
-        <w:lastRenderedPageBreak/>
         <w:t>Game Overview</w:t>
       </w:r>
     </w:p>
@@ -3870,7 +4130,16 @@
           <w:szCs w:val="22"/>
           <w:lang w:val="en-GB"/>
         </w:rPr>
-        <w:t xml:space="preserve"> so the player needs to defend themselves while eliminating all the zombies to progress per round</w:t>
+        <w:t xml:space="preserve"> so the </w:t>
+      </w:r>
+      <w:r>
+        <w:rPr>
+          <w:sz w:val="22"/>
+          <w:szCs w:val="22"/>
+          <w:lang w:val="en-GB"/>
+        </w:rPr>
+        <w:lastRenderedPageBreak/>
+        <w:t>player needs to defend themselves while eliminating all the zombies to progress per round</w:t>
       </w:r>
       <w:r>
         <w:rPr>
@@ -4414,15 +4683,7 @@
           <w:szCs w:val="22"/>
           <w:u w:val="none"/>
         </w:rPr>
-        <w:t>P</w:t>
-      </w:r>
-      <w:r>
-        <w:rPr>
-          <w:sz w:val="22"/>
-          <w:szCs w:val="22"/>
-          <w:u w:val="none"/>
-        </w:rPr>
-        <w:t>hilosophical point #2</w:t>
+        <w:t>Philosophical point #2</w:t>
       </w:r>
       <w:r>
         <w:rPr>
@@ -4669,7 +4930,127 @@
           <w:szCs w:val="22"/>
           <w:lang w:val="en-GB"/>
         </w:rPr>
-        <w:t xml:space="preserve">imited space. Anything different between this game and Call of Duty is the </w:t>
+        <w:t xml:space="preserve">imited space. Anything different between this game and Call of Duty is the games </w:t>
+      </w:r>
+      <w:r>
+        <w:rPr>
+          <w:sz w:val="22"/>
+          <w:szCs w:val="22"/>
+          <w:lang w:val="en-GB"/>
+        </w:rPr>
+        <w:t>simpler</w:t>
+      </w:r>
+      <w:r>
+        <w:rPr>
+          <w:sz w:val="22"/>
+          <w:szCs w:val="22"/>
+          <w:lang w:val="en-GB"/>
+        </w:rPr>
+        <w:t xml:space="preserve"> in the style and the gameplay. But the core elements of their where you have </w:t>
+      </w:r>
+      <w:r>
+        <w:rPr>
+          <w:sz w:val="22"/>
+          <w:szCs w:val="22"/>
+          <w:lang w:val="en-GB"/>
+        </w:rPr>
+        <w:t>weapons,</w:t>
+      </w:r>
+      <w:r>
+        <w:rPr>
+          <w:sz w:val="22"/>
+          <w:szCs w:val="22"/>
+          <w:lang w:val="en-GB"/>
+        </w:rPr>
+        <w:t xml:space="preserve"> and you can have Max ammo and you just have a lot of fun. Really.</w:t>
+      </w:r>
+      <w:r>
+        <w:rPr>
+          <w:sz w:val="22"/>
+          <w:szCs w:val="22"/>
+          <w:lang w:val="en-GB"/>
+        </w:rPr>
+        <w:t xml:space="preserve"> </w:t>
+      </w:r>
+      <w:r>
+        <w:rPr>
+          <w:sz w:val="22"/>
+          <w:szCs w:val="22"/>
+          <w:lang w:val="en-GB"/>
+        </w:rPr>
+        <w:t xml:space="preserve">The grind </w:t>
+      </w:r>
+      <w:r>
+        <w:rPr>
+          <w:sz w:val="22"/>
+          <w:szCs w:val="22"/>
+          <w:lang w:val="en-GB"/>
+        </w:rPr>
+        <w:t>feels</w:t>
+      </w:r>
+      <w:r>
+        <w:rPr>
+          <w:sz w:val="22"/>
+          <w:szCs w:val="22"/>
+          <w:lang w:val="en-GB"/>
+        </w:rPr>
+        <w:t xml:space="preserve"> </w:t>
+      </w:r>
+      <w:r>
+        <w:rPr>
+          <w:sz w:val="22"/>
+          <w:szCs w:val="22"/>
+          <w:lang w:val="en-GB"/>
+        </w:rPr>
+        <w:t xml:space="preserve">in </w:t>
+      </w:r>
+      <w:r>
+        <w:rPr>
+          <w:sz w:val="22"/>
+          <w:szCs w:val="22"/>
+          <w:lang w:val="en-GB"/>
+        </w:rPr>
+        <w:t xml:space="preserve">zombies as well, while completely strikes as the as the series go on, it gets harder to complete the Easter egg like origins in quality Black Ops 2 where you got unlock Samantha from the plane and wake her up from a dream. All world by using a drone that goes out the map and by completing step by steps set out by the game developer. And then once completing this once the game ends. I can't seem all cut open for Samantha. Playing with </w:t>
+      </w:r>
+      <w:r>
+        <w:rPr>
+          <w:sz w:val="22"/>
+          <w:szCs w:val="22"/>
+          <w:lang w:val="en-GB"/>
+        </w:rPr>
+        <w:t>us</w:t>
+      </w:r>
+      <w:r>
+        <w:rPr>
+          <w:sz w:val="22"/>
+          <w:szCs w:val="22"/>
+          <w:lang w:val="en-GB"/>
+        </w:rPr>
+        <w:t xml:space="preserve"> the people the players figurines.</w:t>
+      </w:r>
+      <w:r>
+        <w:rPr>
+          <w:sz w:val="22"/>
+          <w:szCs w:val="22"/>
+          <w:lang w:val="en-GB"/>
+        </w:rPr>
+        <w:t xml:space="preserve"> </w:t>
+      </w:r>
+      <w:r>
+        <w:rPr>
+          <w:sz w:val="22"/>
+          <w:szCs w:val="22"/>
+          <w:lang w:val="en-GB"/>
+        </w:rPr>
+        <w:t xml:space="preserve">Over </w:t>
+      </w:r>
+      <w:r>
+        <w:rPr>
+          <w:sz w:val="22"/>
+          <w:szCs w:val="22"/>
+          <w:lang w:val="en-GB"/>
+        </w:rPr>
+        <w:t xml:space="preserve">these </w:t>
       </w:r>
       <w:r>
         <w:rPr>
@@ -4678,127 +5059,7 @@
           <w:lang w:val="en-GB"/>
         </w:rPr>
         <w:lastRenderedPageBreak/>
-        <w:t xml:space="preserve">games </w:t>
-      </w:r>
-      <w:r>
-        <w:rPr>
-          <w:sz w:val="22"/>
-          <w:szCs w:val="22"/>
-          <w:lang w:val="en-GB"/>
-        </w:rPr>
-        <w:t>simpler</w:t>
-      </w:r>
-      <w:r>
-        <w:rPr>
-          <w:sz w:val="22"/>
-          <w:szCs w:val="22"/>
-          <w:lang w:val="en-GB"/>
-        </w:rPr>
-        <w:t xml:space="preserve"> in the style and the gameplay. But the core elements of their where you have </w:t>
-      </w:r>
-      <w:r>
-        <w:rPr>
-          <w:sz w:val="22"/>
-          <w:szCs w:val="22"/>
-          <w:lang w:val="en-GB"/>
-        </w:rPr>
-        <w:t>weapons,</w:t>
-      </w:r>
-      <w:r>
-        <w:rPr>
-          <w:sz w:val="22"/>
-          <w:szCs w:val="22"/>
-          <w:lang w:val="en-GB"/>
-        </w:rPr>
-        <w:t xml:space="preserve"> and you can have Max ammo and you just have a lot of fun. Really.</w:t>
-      </w:r>
-      <w:r>
-        <w:rPr>
-          <w:sz w:val="22"/>
-          <w:szCs w:val="22"/>
-          <w:lang w:val="en-GB"/>
-        </w:rPr>
-        <w:t xml:space="preserve"> </w:t>
-      </w:r>
-      <w:r>
-        <w:rPr>
-          <w:sz w:val="22"/>
-          <w:szCs w:val="22"/>
-          <w:lang w:val="en-GB"/>
-        </w:rPr>
-        <w:t xml:space="preserve">The grind </w:t>
-      </w:r>
-      <w:r>
-        <w:rPr>
-          <w:sz w:val="22"/>
-          <w:szCs w:val="22"/>
-          <w:lang w:val="en-GB"/>
-        </w:rPr>
-        <w:t>feels</w:t>
-      </w:r>
-      <w:r>
-        <w:rPr>
-          <w:sz w:val="22"/>
-          <w:szCs w:val="22"/>
-          <w:lang w:val="en-GB"/>
-        </w:rPr>
-        <w:t xml:space="preserve"> </w:t>
-      </w:r>
-      <w:r>
-        <w:rPr>
-          <w:sz w:val="22"/>
-          <w:szCs w:val="22"/>
-          <w:lang w:val="en-GB"/>
-        </w:rPr>
-        <w:t xml:space="preserve">in </w:t>
-      </w:r>
-      <w:r>
-        <w:rPr>
-          <w:sz w:val="22"/>
-          <w:szCs w:val="22"/>
-          <w:lang w:val="en-GB"/>
-        </w:rPr>
-        <w:t xml:space="preserve">zombies as well, while completely strikes as the as the series go on, it gets harder to complete the Easter egg like origins in quality Black Ops 2 where you got unlock Samantha from the plane and wake her up from a dream. All world by using a drone that goes out the map and by completing step by steps set out by the game developer. And then once completing this once the game ends. I can't seem all cut open for Samantha. Playing with </w:t>
-      </w:r>
-      <w:r>
-        <w:rPr>
-          <w:sz w:val="22"/>
-          <w:szCs w:val="22"/>
-          <w:lang w:val="en-GB"/>
-        </w:rPr>
-        <w:t>us</w:t>
-      </w:r>
-      <w:r>
-        <w:rPr>
-          <w:sz w:val="22"/>
-          <w:szCs w:val="22"/>
-          <w:lang w:val="en-GB"/>
-        </w:rPr>
-        <w:t xml:space="preserve"> the people the players figurines.</w:t>
-      </w:r>
-      <w:r>
-        <w:rPr>
-          <w:sz w:val="22"/>
-          <w:szCs w:val="22"/>
-          <w:lang w:val="en-GB"/>
-        </w:rPr>
-        <w:t xml:space="preserve"> </w:t>
-      </w:r>
-      <w:r>
-        <w:rPr>
-          <w:sz w:val="22"/>
-          <w:szCs w:val="22"/>
-          <w:lang w:val="en-GB"/>
-        </w:rPr>
-        <w:t xml:space="preserve">Over </w:t>
-      </w:r>
-      <w:r>
-        <w:rPr>
-          <w:sz w:val="22"/>
-          <w:szCs w:val="22"/>
-          <w:lang w:val="en-GB"/>
-        </w:rPr>
-        <w:t>these games</w:t>
+        <w:t>games</w:t>
       </w:r>
       <w:r>
         <w:rPr>
@@ -5239,14 +5500,7 @@
           <w:sz w:val="22"/>
           <w:szCs w:val="22"/>
         </w:rPr>
-        <w:t>Describe what the player will control- it's mainly a narrative gam</w:t>
-      </w:r>
-      <w:r>
-        <w:rPr>
-          <w:sz w:val="22"/>
-          <w:szCs w:val="22"/>
-        </w:rPr>
-        <w:t>e so focus on that area</w:t>
+        <w:t>Describe what the player will control- it's mainly a narrative game so focus on that area</w:t>
       </w:r>
     </w:p>
     <w:p>
@@ -5401,7 +5655,16 @@
           <w:szCs w:val="22"/>
           <w:lang w:val="en-GB"/>
         </w:rPr>
-        <w:t xml:space="preserve">amount of weapons. This will increase the difficulty to survive higher rounds. But if you find the correct strategy, you will be able to survive as many rounds as you possibly can. Another way would be to get and beat your high score </w:t>
+        <w:t xml:space="preserve">amount of weapons. This will increase the difficulty to survive higher rounds. But if you find the correct strategy, you will be </w:t>
+      </w:r>
+      <w:r>
+        <w:rPr>
+          <w:sz w:val="22"/>
+          <w:szCs w:val="22"/>
+          <w:lang w:val="en-GB"/>
+        </w:rPr>
+        <w:lastRenderedPageBreak/>
+        <w:t xml:space="preserve">able to survive as many rounds as you possibly can. Another way would be to get and beat your high score </w:t>
       </w:r>
       <w:r>
         <w:rPr>
@@ -6063,14 +6326,7 @@
           <w:sz w:val="22"/>
           <w:szCs w:val="22"/>
         </w:rPr>
-        <w:t>This is mainly a section that you can briefly use t</w:t>
-      </w:r>
-      <w:r>
-        <w:rPr>
-          <w:sz w:val="22"/>
-          <w:szCs w:val="22"/>
-        </w:rPr>
-        <w:t xml:space="preserve">o cover mechanics. Add or remove sections that are applicable. </w:t>
+        <w:t xml:space="preserve">This is mainly a section that you can briefly use to cover mechanics. Add or remove sections that are applicable. </w:t>
       </w:r>
     </w:p>
     <w:p>
@@ -7870,41 +8126,50 @@
           <w:sz w:val="40"/>
           <w:szCs w:val="40"/>
         </w:rPr>
-        <w:t>“</w:t>
-      </w:r>
-      <w:r>
+        <w:t>“Diary/journal submissions”</w:t>
+      </w:r>
+    </w:p>
+    <w:p>
+      <w:pPr>
+        <w:pStyle w:val="Heading1"/>
         <w:rPr>
           <w:sz w:val="40"/>
           <w:szCs w:val="40"/>
         </w:rPr>
-        <w:t>Diary/journal submissions”</w:t>
-      </w:r>
-    </w:p>
-    <w:p>
-      <w:pPr>
-        <w:pStyle w:val="Heading1"/>
+      </w:pPr>
+      <w:bookmarkStart w:id="46" w:name="_heading=h.2iq8gzs" w:colFirst="0" w:colLast="0"/>
+      <w:bookmarkEnd w:id="46"/>
+      <w:r>
         <w:rPr>
           <w:sz w:val="40"/>
           <w:szCs w:val="40"/>
         </w:rPr>
-      </w:pPr>
-      <w:bookmarkStart w:id="46" w:name="_heading=h.2iq8gzs" w:colFirst="0" w:colLast="0"/>
-      <w:bookmarkEnd w:id="46"/>
+        <w:t xml:space="preserve">“Images (flowcharts, mind-maps, diagrams </w:t>
+      </w:r>
+      <w:proofErr w:type="spellStart"/>
       <w:r>
         <w:rPr>
           <w:sz w:val="40"/>
           <w:szCs w:val="40"/>
         </w:rPr>
-        <w:t>“Images (flowcharts, mind-maps, diagrams etc)”</w:t>
-      </w:r>
-    </w:p>
-    <w:p>
-      <w:pPr>
-        <w:pStyle w:val="Heading1"/>
+        <w:t>etc</w:t>
+      </w:r>
+      <w:proofErr w:type="spellEnd"/>
+      <w:r>
         <w:rPr>
           <w:sz w:val="40"/>
           <w:szCs w:val="40"/>
         </w:rPr>
+        <w:t>)”</w:t>
+      </w:r>
+    </w:p>
+    <w:p>
+      <w:pPr>
+        <w:pStyle w:val="Heading1"/>
+        <w:rPr>
+          <w:sz w:val="40"/>
+          <w:szCs w:val="40"/>
+        </w:rPr>
       </w:pPr>
       <w:bookmarkStart w:id="47" w:name="_heading=h.xvir7l" w:colFirst="0" w:colLast="0"/>
       <w:bookmarkEnd w:id="47"/>
@@ -7949,55 +8214,48 @@
           <w:sz w:val="40"/>
           <w:szCs w:val="40"/>
         </w:rPr>
-        <w:t>“</w:t>
-      </w:r>
-      <w:r>
+        <w:t>“Endings/outcomes”</w:t>
+      </w:r>
+    </w:p>
+    <w:p>
+      <w:pPr>
+        <w:pStyle w:val="Heading1"/>
         <w:rPr>
           <w:sz w:val="40"/>
           <w:szCs w:val="40"/>
         </w:rPr>
-        <w:t>Endings/outcomes”</w:t>
-      </w:r>
-    </w:p>
-    <w:p>
-      <w:pPr>
-        <w:pStyle w:val="Heading1"/>
+      </w:pPr>
+      <w:bookmarkStart w:id="50" w:name="_heading=h.2w5ecyt" w:colFirst="0" w:colLast="0"/>
+      <w:bookmarkEnd w:id="50"/>
+      <w:r>
         <w:rPr>
           <w:sz w:val="40"/>
           <w:szCs w:val="40"/>
         </w:rPr>
-      </w:pPr>
-      <w:bookmarkStart w:id="50" w:name="_heading=h.2w5ecyt" w:colFirst="0" w:colLast="0"/>
-      <w:bookmarkEnd w:id="50"/>
-      <w:r>
+        <w:t>“Classroom notes”</w:t>
+      </w:r>
+    </w:p>
+    <w:p>
+      <w:pPr>
+        <w:pStyle w:val="Heading1"/>
         <w:rPr>
           <w:sz w:val="40"/>
           <w:szCs w:val="40"/>
         </w:rPr>
-        <w:t>“Classroom notes”</w:t>
-      </w:r>
-    </w:p>
-    <w:p>
-      <w:pPr>
-        <w:pStyle w:val="Heading1"/>
+      </w:pPr>
+      <w:bookmarkStart w:id="51" w:name="_heading=h.1baon6m" w:colFirst="0" w:colLast="0"/>
+      <w:bookmarkEnd w:id="51"/>
+      <w:r>
         <w:rPr>
           <w:sz w:val="40"/>
           <w:szCs w:val="40"/>
         </w:rPr>
-      </w:pPr>
-      <w:bookmarkStart w:id="51" w:name="_heading=h.1baon6m" w:colFirst="0" w:colLast="0"/>
-      <w:bookmarkEnd w:id="51"/>
-      <w:r>
-        <w:rPr>
-          <w:sz w:val="40"/>
-          <w:szCs w:val="40"/>
-        </w:rPr>
         <w:t>“Playable demo”</w:t>
       </w:r>
     </w:p>
     <w:p/>
     <w:p>
-      <w:hyperlink r:id="rId10" w:history="1">
+      <w:hyperlink r:id="rId12" w:history="1">
         <w:r>
           <w:rPr>
             <w:rStyle w:val="Hyperlink"/>
@@ -8020,9 +8278,9 @@
     <w:p/>
     <w:p/>
     <w:sectPr>
-      <w:headerReference w:type="default" r:id="rId11"/>
-      <w:footerReference w:type="even" r:id="rId12"/>
-      <w:footerReference w:type="default" r:id="rId13"/>
+      <w:headerReference w:type="default" r:id="rId13"/>
+      <w:footerReference w:type="even" r:id="rId14"/>
+      <w:footerReference w:type="default" r:id="rId15"/>
       <w:pgSz w:w="12240" w:h="15840"/>
       <w:pgMar w:top="1440" w:right="1800" w:bottom="1440" w:left="1800" w:header="720" w:footer="720" w:gutter="0"/>
       <w:pgNumType w:start="1"/>
@@ -8275,19 +8533,7 @@
       <w:rPr>
         <w:color w:val="808080"/>
       </w:rPr>
-      <w:t xml:space="preserve">Copyright (C) 2020 </w:t>
-    </w:r>
-    <w:r>
-      <w:rPr>
-        <w:color w:val="808080"/>
-      </w:rPr>
-      <w:t xml:space="preserve">Woolford Studios Ltd </w:t>
-    </w:r>
-    <w:r>
-      <w:rPr>
-        <w:color w:val="808080"/>
-      </w:rPr>
-      <w:t xml:space="preserve"> – All rights reserved </w:t>
+      <w:t xml:space="preserve">Copyright (C) 2020 Woolford Studios Ltd  – All rights reserved </w:t>
     </w:r>
   </w:p>
   <w:p>

</xml_diff>